<commit_message>
And another one bites the dust...
Εφτιαξα τα κεφάλαια
</commit_message>
<xml_diff>
--- a/Εργασία 1.docx
+++ b/Εργασία 1.docx
@@ -1650,33 +1650,35 @@
               <w:tab w:val="right" w:leader="dot" w:pos="8296"/>
             </w:tabs>
             <w:rPr>
+              <w:rFonts w:eastAsiaTheme="minorEastAsia"/>
               <w:noProof/>
               <w:sz w:val="28"/>
               <w:szCs w:val="28"/>
+              <w:lang w:eastAsia="el-GR"/>
             </w:rPr>
           </w:pPr>
           <w:r>
             <w:rPr>
-              <w:sz w:val="28"/>
-              <w:szCs w:val="28"/>
+              <w:sz w:val="36"/>
+              <w:szCs w:val="36"/>
             </w:rPr>
             <w:fldChar w:fldCharType="begin"/>
           </w:r>
           <w:r>
             <w:rPr>
-              <w:sz w:val="28"/>
-              <w:szCs w:val="28"/>
+              <w:sz w:val="36"/>
+              <w:szCs w:val="36"/>
             </w:rPr>
             <w:instrText xml:space="preserve"> TOC \o "1-3" \h \z \u </w:instrText>
           </w:r>
           <w:r>
             <w:rPr>
-              <w:sz w:val="28"/>
-              <w:szCs w:val="28"/>
+              <w:sz w:val="36"/>
+              <w:szCs w:val="36"/>
             </w:rPr>
             <w:fldChar w:fldCharType="separate"/>
           </w:r>
-          <w:hyperlink w:anchor="_Toc118131581" w:history="1">
+          <w:hyperlink w:anchor="_Toc118905081" w:history="1">
             <w:r>
               <w:rPr>
                 <w:rStyle w:val="-"/>
@@ -1688,9 +1690,11 @@
             </w:r>
             <w:r>
               <w:rPr>
+                <w:rFonts w:eastAsiaTheme="minorEastAsia"/>
                 <w:noProof/>
                 <w:sz w:val="28"/>
                 <w:szCs w:val="28"/>
+                <w:lang w:eastAsia="el-GR"/>
               </w:rPr>
               <w:tab/>
             </w:r>
@@ -1728,7 +1732,7 @@
                 <w:sz w:val="28"/>
                 <w:szCs w:val="28"/>
               </w:rPr>
-              <w:instrText xml:space="preserve"> PAGEREF _Toc118131581 \h </w:instrText>
+              <w:instrText xml:space="preserve"> PAGEREF _Toc118905081 \h </w:instrText>
             </w:r>
             <w:r>
               <w:rPr>
@@ -1754,7 +1758,7 @@
                 <w:sz w:val="28"/>
                 <w:szCs w:val="28"/>
               </w:rPr>
-              <w:t>2</w:t>
+              <w:t>1</w:t>
             </w:r>
             <w:r>
               <w:rPr>
@@ -1775,12 +1779,14 @@
               <w:tab w:val="right" w:leader="dot" w:pos="8296"/>
             </w:tabs>
             <w:rPr>
+              <w:rFonts w:eastAsiaTheme="minorEastAsia"/>
               <w:noProof/>
               <w:sz w:val="28"/>
               <w:szCs w:val="28"/>
+              <w:lang w:eastAsia="el-GR"/>
             </w:rPr>
           </w:pPr>
-          <w:hyperlink w:anchor="_Toc118131582" w:history="1">
+          <w:hyperlink w:anchor="_Toc118905082" w:history="1">
             <w:r>
               <w:rPr>
                 <w:rStyle w:val="-"/>
@@ -1792,9 +1798,11 @@
             </w:r>
             <w:r>
               <w:rPr>
+                <w:rFonts w:eastAsiaTheme="minorEastAsia"/>
                 <w:noProof/>
                 <w:sz w:val="28"/>
                 <w:szCs w:val="28"/>
+                <w:lang w:eastAsia="el-GR"/>
               </w:rPr>
               <w:tab/>
             </w:r>
@@ -1832,7 +1840,7 @@
                 <w:sz w:val="28"/>
                 <w:szCs w:val="28"/>
               </w:rPr>
-              <w:instrText xml:space="preserve"> PAGEREF _Toc118131582 \h </w:instrText>
+              <w:instrText xml:space="preserve"> PAGEREF _Toc118905082 \h </w:instrText>
             </w:r>
             <w:r>
               <w:rPr>
@@ -1879,12 +1887,14 @@
               <w:tab w:val="right" w:leader="dot" w:pos="8296"/>
             </w:tabs>
             <w:rPr>
+              <w:rFonts w:eastAsiaTheme="minorEastAsia"/>
               <w:noProof/>
               <w:sz w:val="28"/>
               <w:szCs w:val="28"/>
+              <w:lang w:eastAsia="el-GR"/>
             </w:rPr>
           </w:pPr>
-          <w:hyperlink w:anchor="_Toc118131583" w:history="1">
+          <w:hyperlink w:anchor="_Toc118905083" w:history="1">
             <w:r>
               <w:rPr>
                 <w:rStyle w:val="-"/>
@@ -1896,9 +1906,11 @@
             </w:r>
             <w:r>
               <w:rPr>
+                <w:rFonts w:eastAsiaTheme="minorEastAsia"/>
                 <w:noProof/>
                 <w:sz w:val="28"/>
                 <w:szCs w:val="28"/>
+                <w:lang w:eastAsia="el-GR"/>
               </w:rPr>
               <w:tab/>
             </w:r>
@@ -1936,7 +1948,7 @@
                 <w:sz w:val="28"/>
                 <w:szCs w:val="28"/>
               </w:rPr>
-              <w:instrText xml:space="preserve"> PAGEREF _Toc118131583 \h </w:instrText>
+              <w:instrText xml:space="preserve"> PAGEREF _Toc118905083 \h </w:instrText>
             </w:r>
             <w:r>
               <w:rPr>
@@ -1983,12 +1995,14 @@
               <w:tab w:val="right" w:leader="dot" w:pos="8296"/>
             </w:tabs>
             <w:rPr>
+              <w:rFonts w:eastAsiaTheme="minorEastAsia"/>
               <w:noProof/>
               <w:sz w:val="28"/>
               <w:szCs w:val="28"/>
+              <w:lang w:eastAsia="el-GR"/>
             </w:rPr>
           </w:pPr>
-          <w:hyperlink w:anchor="_Toc118131584" w:history="1">
+          <w:hyperlink w:anchor="_Toc118905084" w:history="1">
             <w:r>
               <w:rPr>
                 <w:rStyle w:val="-"/>
@@ -2000,9 +2014,11 @@
             </w:r>
             <w:r>
               <w:rPr>
+                <w:rFonts w:eastAsiaTheme="minorEastAsia"/>
                 <w:noProof/>
                 <w:sz w:val="28"/>
                 <w:szCs w:val="28"/>
+                <w:lang w:eastAsia="el-GR"/>
               </w:rPr>
               <w:tab/>
             </w:r>
@@ -2040,7 +2056,7 @@
                 <w:sz w:val="28"/>
                 <w:szCs w:val="28"/>
               </w:rPr>
-              <w:instrText xml:space="preserve"> PAGEREF _Toc118131584 \h </w:instrText>
+              <w:instrText xml:space="preserve"> PAGEREF _Toc118905084 \h </w:instrText>
             </w:r>
             <w:r>
               <w:rPr>
@@ -2066,7 +2082,7 @@
                 <w:sz w:val="28"/>
                 <w:szCs w:val="28"/>
               </w:rPr>
-              <w:t>6</w:t>
+              <w:t>7</w:t>
             </w:r>
             <w:r>
               <w:rPr>
@@ -2087,12 +2103,14 @@
               <w:tab w:val="right" w:leader="dot" w:pos="8296"/>
             </w:tabs>
             <w:rPr>
+              <w:rFonts w:eastAsiaTheme="minorEastAsia"/>
               <w:noProof/>
               <w:sz w:val="28"/>
               <w:szCs w:val="28"/>
+              <w:lang w:eastAsia="el-GR"/>
             </w:rPr>
           </w:pPr>
-          <w:hyperlink w:anchor="_Toc118131585" w:history="1">
+          <w:hyperlink w:anchor="_Toc118905085" w:history="1">
             <w:r>
               <w:rPr>
                 <w:rStyle w:val="-"/>
@@ -2104,9 +2122,11 @@
             </w:r>
             <w:r>
               <w:rPr>
+                <w:rFonts w:eastAsiaTheme="minorEastAsia"/>
                 <w:noProof/>
                 <w:sz w:val="28"/>
                 <w:szCs w:val="28"/>
+                <w:lang w:eastAsia="el-GR"/>
               </w:rPr>
               <w:tab/>
             </w:r>
@@ -2144,7 +2164,7 @@
                 <w:sz w:val="28"/>
                 <w:szCs w:val="28"/>
               </w:rPr>
-              <w:instrText xml:space="preserve"> PAGEREF _Toc118131585 \h </w:instrText>
+              <w:instrText xml:space="preserve"> PAGEREF _Toc118905085 \h </w:instrText>
             </w:r>
             <w:r>
               <w:rPr>
@@ -2191,12 +2211,14 @@
               <w:tab w:val="right" w:leader="dot" w:pos="8296"/>
             </w:tabs>
             <w:rPr>
+              <w:rFonts w:eastAsiaTheme="minorEastAsia"/>
               <w:noProof/>
               <w:sz w:val="28"/>
               <w:szCs w:val="28"/>
+              <w:lang w:eastAsia="el-GR"/>
             </w:rPr>
           </w:pPr>
-          <w:hyperlink w:anchor="_Toc118131586" w:history="1">
+          <w:hyperlink w:anchor="_Toc118905086" w:history="1">
             <w:r>
               <w:rPr>
                 <w:rStyle w:val="-"/>
@@ -2208,9 +2230,11 @@
             </w:r>
             <w:r>
               <w:rPr>
+                <w:rFonts w:eastAsiaTheme="minorEastAsia"/>
                 <w:noProof/>
                 <w:sz w:val="28"/>
                 <w:szCs w:val="28"/>
+                <w:lang w:eastAsia="el-GR"/>
               </w:rPr>
               <w:tab/>
             </w:r>
@@ -2221,7 +2245,7 @@
                 <w:sz w:val="28"/>
                 <w:szCs w:val="28"/>
               </w:rPr>
-              <w:t>Αποτίμηση απειλών (threat assessment)</w:t>
+              <w:t>Αποτίμηση απειλών(threat assessment)</w:t>
             </w:r>
             <w:r>
               <w:rPr>
@@ -2248,7 +2272,7 @@
                 <w:sz w:val="28"/>
                 <w:szCs w:val="28"/>
               </w:rPr>
-              <w:instrText xml:space="preserve"> PAGEREF _Toc118131586 \h </w:instrText>
+              <w:instrText xml:space="preserve"> PAGEREF _Toc118905086 \h </w:instrText>
             </w:r>
             <w:r>
               <w:rPr>
@@ -2295,17 +2319,141 @@
               <w:tab w:val="right" w:leader="dot" w:pos="8296"/>
             </w:tabs>
             <w:rPr>
+              <w:rFonts w:eastAsiaTheme="minorEastAsia"/>
               <w:noProof/>
               <w:sz w:val="28"/>
               <w:szCs w:val="28"/>
+              <w:lang w:eastAsia="el-GR"/>
             </w:rPr>
           </w:pPr>
+          <w:hyperlink w:anchor="_Toc118905087" w:history="1">
+            <w:r>
+              <w:rPr>
+                <w:rStyle w:val="-"/>
+                <w:noProof/>
+                <w:sz w:val="28"/>
+                <w:szCs w:val="28"/>
+                <w:lang w:val="en-US"/>
+              </w:rPr>
+              <w:t>7.</w:t>
+            </w:r>
+            <w:r>
+              <w:rPr>
+                <w:rFonts w:eastAsiaTheme="minorEastAsia"/>
+                <w:noProof/>
+                <w:sz w:val="28"/>
+                <w:szCs w:val="28"/>
+                <w:lang w:eastAsia="el-GR"/>
+              </w:rPr>
+              <w:tab/>
+            </w:r>
+            <w:r>
+              <w:rPr>
+                <w:rStyle w:val="-"/>
+                <w:noProof/>
+                <w:sz w:val="28"/>
+                <w:szCs w:val="28"/>
+              </w:rPr>
+              <w:t>Αποτίμηση</w:t>
+            </w:r>
+            <w:r>
+              <w:rPr>
+                <w:rStyle w:val="-"/>
+                <w:noProof/>
+                <w:sz w:val="28"/>
+                <w:szCs w:val="28"/>
+                <w:lang w:val="en-US"/>
+              </w:rPr>
+              <w:t xml:space="preserve"> </w:t>
+            </w:r>
+            <w:r>
+              <w:rPr>
+                <w:rStyle w:val="-"/>
+                <w:noProof/>
+                <w:sz w:val="28"/>
+                <w:szCs w:val="28"/>
+              </w:rPr>
+              <w:t>αδυναμιών</w:t>
+            </w:r>
+            <w:r>
+              <w:rPr>
+                <w:rStyle w:val="-"/>
+                <w:noProof/>
+                <w:sz w:val="28"/>
+                <w:szCs w:val="28"/>
+                <w:lang w:val="en-US"/>
+              </w:rPr>
+              <w:t xml:space="preserve"> (vulnerability assessment)</w:t>
+            </w:r>
+            <w:r>
+              <w:rPr>
+                <w:noProof/>
+                <w:webHidden/>
+                <w:sz w:val="28"/>
+                <w:szCs w:val="28"/>
+              </w:rPr>
+              <w:tab/>
+            </w:r>
+            <w:r>
+              <w:rPr>
+                <w:noProof/>
+                <w:webHidden/>
+                <w:sz w:val="28"/>
+                <w:szCs w:val="28"/>
+              </w:rPr>
+              <w:fldChar w:fldCharType="begin"/>
+            </w:r>
+            <w:r>
+              <w:rPr>
+                <w:noProof/>
+                <w:webHidden/>
+                <w:sz w:val="28"/>
+                <w:szCs w:val="28"/>
+              </w:rPr>
+              <w:instrText xml:space="preserve"> PAGEREF _Toc118905087 \h </w:instrText>
+            </w:r>
+            <w:r>
+              <w:rPr>
+                <w:noProof/>
+                <w:webHidden/>
+                <w:sz w:val="28"/>
+                <w:szCs w:val="28"/>
+              </w:rPr>
+            </w:r>
+            <w:r>
+              <w:rPr>
+                <w:noProof/>
+                <w:webHidden/>
+                <w:sz w:val="28"/>
+                <w:szCs w:val="28"/>
+              </w:rPr>
+              <w:fldChar w:fldCharType="separate"/>
+            </w:r>
+            <w:r>
+              <w:rPr>
+                <w:noProof/>
+                <w:webHidden/>
+                <w:sz w:val="28"/>
+                <w:szCs w:val="28"/>
+              </w:rPr>
+              <w:t>13</w:t>
+            </w:r>
+            <w:r>
+              <w:rPr>
+                <w:noProof/>
+                <w:webHidden/>
+                <w:sz w:val="28"/>
+                <w:szCs w:val="28"/>
+              </w:rPr>
+              <w:fldChar w:fldCharType="end"/>
+            </w:r>
+          </w:hyperlink>
         </w:p>
         <w:p>
           <w:r>
             <w:rPr>
-              <w:sz w:val="28"/>
-              <w:szCs w:val="28"/>
+              <w:sz w:val="36"/>
+              <w:szCs w:val="36"/>
             </w:rPr>
             <w:fldChar w:fldCharType="end"/>
           </w:r>
@@ -2477,7 +2625,7 @@
           <w:szCs w:val="32"/>
         </w:rPr>
       </w:pPr>
-      <w:bookmarkStart w:id="0" w:name="_Toc118131581"/>
+      <w:bookmarkStart w:id="0" w:name="_Toc118905081"/>
       <w:r>
         <w:rPr>
           <w:b/>
@@ -2575,7 +2723,7 @@
           <w:szCs w:val="32"/>
         </w:rPr>
       </w:pPr>
-      <w:bookmarkStart w:id="1" w:name="_Toc118131582"/>
+      <w:bookmarkStart w:id="1" w:name="_Toc118905082"/>
       <w:r>
         <w:rPr>
           <w:b/>
@@ -3852,14 +4000,7 @@
           <w:sz w:val="28"/>
           <w:szCs w:val="28"/>
         </w:rPr>
-        <w:t xml:space="preserve"> </w:t>
-      </w:r>
-      <w:r>
-        <w:rPr>
-          <w:sz w:val="28"/>
-          <w:szCs w:val="28"/>
-        </w:rPr>
-        <w:t>Intellij IDEA v. 2022.1.4</w:t>
+        <w:t xml:space="preserve"> Intellij IDEA v. 2022.1.4</w:t>
       </w:r>
       <w:r>
         <w:rPr>
@@ -3941,7 +4082,7 @@
           <w:szCs w:val="32"/>
         </w:rPr>
       </w:pPr>
-      <w:bookmarkStart w:id="2" w:name="_Toc118131583"/>
+      <w:bookmarkStart w:id="2" w:name="_Toc118905083"/>
       <w:r>
         <w:rPr>
           <w:b/>
@@ -9797,7 +9938,7 @@
           <w:szCs w:val="32"/>
         </w:rPr>
       </w:pPr>
-      <w:bookmarkStart w:id="3" w:name="_Toc118131584"/>
+      <w:bookmarkStart w:id="3" w:name="_Toc118905084"/>
       <w:r>
         <w:rPr>
           <w:b/>
@@ -11313,7 +11454,7 @@
           <w:szCs w:val="32"/>
         </w:rPr>
       </w:pPr>
-      <w:bookmarkStart w:id="4" w:name="_Toc118131585"/>
+      <w:bookmarkStart w:id="4" w:name="_Toc118905085"/>
       <w:r>
         <w:rPr>
           <w:b/>
@@ -35102,7 +35243,7 @@
           <w:szCs w:val="32"/>
         </w:rPr>
       </w:pPr>
-      <w:bookmarkStart w:id="5" w:name="_Toc118131586"/>
+      <w:bookmarkStart w:id="5" w:name="_Toc118905086"/>
       <w:r>
         <w:rPr>
           <w:b/>
@@ -35110,19 +35251,19 @@
           <w:sz w:val="32"/>
           <w:szCs w:val="32"/>
         </w:rPr>
-        <w:t>Αποτίμηση απειλών (</w:t>
-      </w:r>
-      <w:proofErr w:type="spellStart"/>
-      <w:r>
+        <w:t>Αποτίμηση απειλών(threat assessment)</w:t>
+      </w:r>
+      <w:bookmarkEnd w:id="5"/>
+    </w:p>
+    <w:p>
+      <w:pPr>
         <w:rPr>
           <w:b/>
           <w:bCs/>
           <w:sz w:val="32"/>
           <w:szCs w:val="32"/>
         </w:rPr>
-        <w:t>threat</w:t>
-      </w:r>
-      <w:proofErr w:type="spellEnd"/>
+      </w:pPr>
       <w:r>
         <w:rPr>
           <w:b/>
@@ -35130,9 +35271,117 @@
           <w:sz w:val="32"/>
           <w:szCs w:val="32"/>
         </w:rPr>
+        <w:t># εδώ βάλε το αντίστοιχο 5</w:t>
+      </w:r>
+      <w:r>
+        <w:rPr>
+          <w:b/>
+          <w:bCs/>
+          <w:sz w:val="32"/>
+          <w:szCs w:val="32"/>
+          <w:vertAlign w:val="superscript"/>
+        </w:rPr>
+        <w:t>ο</w:t>
+      </w:r>
+      <w:r>
+        <w:rPr>
+          <w:b/>
+          <w:bCs/>
+          <w:sz w:val="32"/>
+          <w:szCs w:val="32"/>
+        </w:rPr>
+        <w:t xml:space="preserve"> ερώτημα της εκφώνησης!</w:t>
+      </w:r>
+    </w:p>
+    <w:p>
+      <w:pPr>
+        <w:jc w:val="both"/>
+        <w:outlineLvl w:val="0"/>
+        <w:rPr>
+          <w:b/>
+          <w:bCs/>
+          <w:sz w:val="32"/>
+          <w:szCs w:val="32"/>
+        </w:rPr>
+      </w:pPr>
+    </w:p>
+    <w:p>
+      <w:pPr>
+        <w:pStyle w:val="a4"/>
+        <w:numPr>
+          <w:ilvl w:val="0"/>
+          <w:numId w:val="3"/>
+        </w:numPr>
+        <w:jc w:val="both"/>
+        <w:outlineLvl w:val="0"/>
+        <w:rPr>
+          <w:b/>
+          <w:bCs/>
+          <w:sz w:val="32"/>
+          <w:szCs w:val="32"/>
+          <w:lang w:val="en-US"/>
+        </w:rPr>
+      </w:pPr>
+      <w:bookmarkStart w:id="6" w:name="_Toc118905087"/>
+      <w:r>
+        <w:rPr>
+          <w:b/>
+          <w:bCs/>
+          <w:sz w:val="32"/>
+          <w:szCs w:val="32"/>
+        </w:rPr>
+        <w:t>Αποτίμηση</w:t>
+      </w:r>
+      <w:r>
+        <w:rPr>
+          <w:b/>
+          <w:bCs/>
+          <w:sz w:val="32"/>
+          <w:szCs w:val="32"/>
+          <w:lang w:val="en-US"/>
+        </w:rPr>
+        <w:t xml:space="preserve"> </w:t>
+      </w:r>
+      <w:r>
+        <w:rPr>
+          <w:b/>
+          <w:bCs/>
+          <w:sz w:val="32"/>
+          <w:szCs w:val="32"/>
+        </w:rPr>
+        <w:t>αδυναμιών</w:t>
+      </w:r>
+      <w:r>
+        <w:rPr>
+          <w:b/>
+          <w:bCs/>
+          <w:sz w:val="32"/>
+          <w:szCs w:val="32"/>
+          <w:lang w:val="en-US"/>
+        </w:rPr>
+        <w:t xml:space="preserve"> (</w:t>
+      </w:r>
+      <w:r>
+        <w:rPr>
+          <w:b/>
+          <w:bCs/>
+          <w:sz w:val="32"/>
+          <w:szCs w:val="32"/>
+          <w:lang w:val="en-US"/>
+        </w:rPr>
+        <w:t>vulnerability</w:t>
+      </w:r>
+      <w:r>
+        <w:rPr>
+          <w:b/>
+          <w:bCs/>
+          <w:sz w:val="32"/>
+          <w:szCs w:val="32"/>
+          <w:lang w:val="en-US"/>
+        </w:rPr>
         <w:t xml:space="preserve"> assessment)</w:t>
       </w:r>
-      <w:bookmarkEnd w:id="5"/>
+      <w:bookmarkEnd w:id="6"/>
     </w:p>
     <w:p>
       <w:pPr>
@@ -35387,6 +35636,7 @@
           <w:sz w:val="28"/>
           <w:szCs w:val="28"/>
         </w:rPr>
+        <w:lastRenderedPageBreak/>
         <w:t xml:space="preserve">Για το καθένα από τα παραπάνω αγαθά θα γίνει μία αναφορά στις κυριότερες αδυναμίες τους καθώς και μία περιγραφή αυτών των αδυναμιών. Για την εύρεση αυτών χρησιμοποιήσαμε την </w:t>
       </w:r>
       <w:r>
@@ -35465,15 +35715,7 @@
           <w:sz w:val="28"/>
           <w:szCs w:val="28"/>
         </w:rPr>
-        <w:t xml:space="preserve">. Ως βασικότερες απειλές θεωρήσαμε αυτές που είχαν βαθμολογία από 7 και πάνω, </w:t>
-      </w:r>
-      <w:r>
-        <w:rPr>
-          <w:sz w:val="28"/>
-          <w:szCs w:val="28"/>
-        </w:rPr>
-        <w:lastRenderedPageBreak/>
-        <w:t>δηλαδή αυτές που ήταν βαθμολογημένες</w:t>
+        <w:t>. Ως βασικότερες απειλές θεωρήσαμε αυτές που είχαν βαθμολογία από 7 και πάνω, δηλαδή αυτές που ήταν βαθμολογημένες</w:t>
       </w:r>
       <w:r>
         <w:rPr>
@@ -36159,15 +36401,7 @@
           <w:szCs w:val="28"/>
           <w:shd w:val="clear" w:color="auto" w:fill="FFFFFF"/>
         </w:rPr>
-        <w:t xml:space="preserve">Σε αυτήν την αδυναμία θα μπορούσε </w:t>
-      </w:r>
-      <w:r>
-        <w:rPr>
-          <w:rFonts w:eastAsia="Times New Roman" w:cstheme="minorHAnsi"/>
-          <w:sz w:val="28"/>
-          <w:szCs w:val="28"/>
-        </w:rPr>
-        <w:t xml:space="preserve">ένας </w:t>
+        <w:t xml:space="preserve">Σε αυτήν την </w:t>
       </w:r>
       <w:r>
         <w:rPr>
@@ -36177,9 +36411,17 @@
           <w:szCs w:val="28"/>
           <w:shd w:val="clear" w:color="auto" w:fill="FFFFFF"/>
         </w:rPr>
-        <w:t xml:space="preserve">εισβολέας, χωρίς έλεγχο ταυτότητας, να στείλει ένα ειδικά κατασκευασμένο πακέτο IP σε ένα μηχάνημα-στόχο που εκτελεί Windows και έχει ενεργοποιημένο το </w:t>
-      </w:r>
-      <w:proofErr w:type="spellStart"/>
+        <w:lastRenderedPageBreak/>
+        <w:t xml:space="preserve">αδυναμία θα μπορούσε </w:t>
+      </w:r>
+      <w:r>
+        <w:rPr>
+          <w:rFonts w:eastAsia="Times New Roman" w:cstheme="minorHAnsi"/>
+          <w:sz w:val="28"/>
+          <w:szCs w:val="28"/>
+        </w:rPr>
+        <w:t xml:space="preserve">ένας </w:t>
+      </w:r>
       <w:r>
         <w:rPr>
           <w:rFonts w:ascii="Calibri" w:hAnsi="Calibri" w:cs="Calibri"/>
@@ -36188,9 +36430,9 @@
           <w:szCs w:val="28"/>
           <w:shd w:val="clear" w:color="auto" w:fill="FFFFFF"/>
         </w:rPr>
-        <w:t>IPSec</w:t>
-      </w:r>
-      <w:proofErr w:type="spellEnd"/>
+        <w:t xml:space="preserve">εισβολέας, χωρίς έλεγχο ταυτότητας, να στείλει ένα ειδικά κατασκευασμένο πακέτο IP σε ένα μηχάνημα-στόχο που εκτελεί Windows και έχει ενεργοποιημένο το </w:t>
+      </w:r>
+      <w:proofErr w:type="spellStart"/>
       <w:r>
         <w:rPr>
           <w:rFonts w:ascii="Calibri" w:hAnsi="Calibri" w:cs="Calibri"/>
@@ -36199,8 +36441,9 @@
           <w:szCs w:val="28"/>
           <w:shd w:val="clear" w:color="auto" w:fill="FFFFFF"/>
         </w:rPr>
-        <w:t xml:space="preserve">, το οποίο θα μπορούσε να ενεργοποιήσει μια απομακρυσμένη εκμετάλλευση της </w:t>
-      </w:r>
+        <w:t>IPSec</w:t>
+      </w:r>
+      <w:proofErr w:type="spellEnd"/>
       <w:r>
         <w:rPr>
           <w:rFonts w:ascii="Calibri" w:hAnsi="Calibri" w:cs="Calibri"/>
@@ -36209,8 +36452,7 @@
           <w:szCs w:val="28"/>
           <w:shd w:val="clear" w:color="auto" w:fill="FFFFFF"/>
         </w:rPr>
-        <w:lastRenderedPageBreak/>
-        <w:t>εκτέλεσης κώδικα. Αυτή η ευπάθεια επηρεάζει μόνο το κλειδί τύπου IKEv1. Το IKEv2 δεν επηρεάζεται. Ωστόσο, όλοι οι διακομιστές Windows επηρεάζονται επειδή δέχονται πακέτα V1 και V2.</w:t>
+        <w:t>, το οποίο θα μπορούσε να ενεργοποιήσει μια απομακρυσμένη εκμετάλλευση της εκτέλεσης κώδικα. Αυτή η ευπάθεια επηρεάζει μόνο το κλειδί τύπου IKEv1. Το IKEv2 δεν επηρεάζεται. Ωστόσο, όλοι οι διακομιστές Windows επηρεάζονται επειδή δέχονται πακέτα V1 και V2.</w:t>
       </w:r>
     </w:p>
     <w:p>
@@ -36987,6 +37229,7 @@
           <w:szCs w:val="28"/>
           <w:shd w:val="clear" w:color="auto" w:fill="FFFFFF"/>
         </w:rPr>
+        <w:lastRenderedPageBreak/>
         <w:t>δύο φορές. Αυτό θα μπορούσε να οδηγήσει σε επακόλουθες συνδέσεις που χρησιμοποιούν ταυτόχρονα το ίδιο αντικείμενο, κάτι που θα μπορούσε να έχει ως αποτέλεσμα την επιστροφή δεδομένων σε λάθος</w:t>
       </w:r>
       <w:r>
@@ -38319,7 +38562,7 @@
           <w:szCs w:val="28"/>
           <w:shd w:val="clear" w:color="auto" w:fill="FFFFFF"/>
         </w:rPr>
-        <w:t xml:space="preserve"> εύκολα εκμεταλλεύσιμη</w:t>
+        <w:t xml:space="preserve"> </w:t>
       </w:r>
       <w:r>
         <w:rPr>
@@ -38329,7 +38572,8 @@
           <w:szCs w:val="28"/>
           <w:shd w:val="clear" w:color="auto" w:fill="FFFFFF"/>
         </w:rPr>
-        <w:t xml:space="preserve"> και</w:t>
+        <w:lastRenderedPageBreak/>
+        <w:t>εύκολα εκμεταλλεύσιμη</w:t>
       </w:r>
       <w:r>
         <w:rPr>
@@ -38339,7 +38583,7 @@
           <w:szCs w:val="28"/>
           <w:shd w:val="clear" w:color="auto" w:fill="FFFFFF"/>
         </w:rPr>
-        <w:t xml:space="preserve"> επιτρέπει στον εισβολέα </w:t>
+        <w:t xml:space="preserve"> και</w:t>
       </w:r>
       <w:r>
         <w:rPr>
@@ -38349,7 +38593,7 @@
           <w:szCs w:val="28"/>
           <w:shd w:val="clear" w:color="auto" w:fill="FFFFFF"/>
         </w:rPr>
-        <w:t xml:space="preserve">με </w:t>
+        <w:t xml:space="preserve"> επιτρέπει στον εισβολέα </w:t>
       </w:r>
       <w:r>
         <w:rPr>
@@ -38359,7 +38603,7 @@
           <w:szCs w:val="28"/>
           <w:shd w:val="clear" w:color="auto" w:fill="FFFFFF"/>
         </w:rPr>
-        <w:t>υψηλ</w:t>
+        <w:t xml:space="preserve">με </w:t>
       </w:r>
       <w:r>
         <w:rPr>
@@ -38369,7 +38613,7 @@
           <w:szCs w:val="28"/>
           <w:shd w:val="clear" w:color="auto" w:fill="FFFFFF"/>
         </w:rPr>
-        <w:t>ά</w:t>
+        <w:t>υψηλ</w:t>
       </w:r>
       <w:r>
         <w:rPr>
@@ -38379,7 +38623,7 @@
           <w:szCs w:val="28"/>
           <w:shd w:val="clear" w:color="auto" w:fill="FFFFFF"/>
         </w:rPr>
-        <w:t xml:space="preserve"> προν</w:t>
+        <w:t>ά</w:t>
       </w:r>
       <w:r>
         <w:rPr>
@@ -38389,7 +38633,7 @@
           <w:szCs w:val="28"/>
           <w:shd w:val="clear" w:color="auto" w:fill="FFFFFF"/>
         </w:rPr>
-        <w:t>ό</w:t>
+        <w:t xml:space="preserve"> προν</w:t>
       </w:r>
       <w:r>
         <w:rPr>
@@ -38399,7 +38643,7 @@
           <w:szCs w:val="28"/>
           <w:shd w:val="clear" w:color="auto" w:fill="FFFFFF"/>
         </w:rPr>
-        <w:t>μ</w:t>
+        <w:t>ό</w:t>
       </w:r>
       <w:r>
         <w:rPr>
@@ -38409,7 +38653,7 @@
           <w:szCs w:val="28"/>
           <w:shd w:val="clear" w:color="auto" w:fill="FFFFFF"/>
         </w:rPr>
-        <w:t>ια</w:t>
+        <w:t>μ</w:t>
       </w:r>
       <w:r>
         <w:rPr>
@@ -38419,7 +38663,7 @@
           <w:szCs w:val="28"/>
           <w:shd w:val="clear" w:color="auto" w:fill="FFFFFF"/>
         </w:rPr>
-        <w:t xml:space="preserve"> </w:t>
+        <w:t>ια</w:t>
       </w:r>
       <w:r>
         <w:rPr>
@@ -38429,7 +38673,7 @@
           <w:szCs w:val="28"/>
           <w:shd w:val="clear" w:color="auto" w:fill="FFFFFF"/>
         </w:rPr>
-        <w:t>και</w:t>
+        <w:t xml:space="preserve"> </w:t>
       </w:r>
       <w:r>
         <w:rPr>
@@ -38439,9 +38683,8 @@
           <w:szCs w:val="28"/>
           <w:shd w:val="clear" w:color="auto" w:fill="FFFFFF"/>
         </w:rPr>
-        <w:t xml:space="preserve"> πρόσβαση στο δίκτυο μέσω πολλαπλών πρωτοκόλλων να υπονομεύσει τον </w:t>
-      </w:r>
-      <w:proofErr w:type="spellStart"/>
+        <w:t>και</w:t>
+      </w:r>
       <w:r>
         <w:rPr>
           <w:rFonts w:ascii="Calibri" w:hAnsi="Calibri" w:cs="Calibri"/>
@@ -38450,9 +38693,9 @@
           <w:szCs w:val="28"/>
           <w:shd w:val="clear" w:color="auto" w:fill="FFFFFF"/>
         </w:rPr>
-        <w:t>MySQL</w:t>
-      </w:r>
-      <w:proofErr w:type="spellEnd"/>
+        <w:t xml:space="preserve"> πρόσβαση στο δίκτυο μέσω πολλαπλών πρωτοκόλλων να υπονομεύσει τον </w:t>
+      </w:r>
+      <w:proofErr w:type="spellStart"/>
       <w:r>
         <w:rPr>
           <w:rFonts w:ascii="Calibri" w:hAnsi="Calibri" w:cs="Calibri"/>
@@ -38461,9 +38704,9 @@
           <w:szCs w:val="28"/>
           <w:shd w:val="clear" w:color="auto" w:fill="FFFFFF"/>
         </w:rPr>
-        <w:t xml:space="preserve"> Server. Οι επιτυχείς επιθέσεις αυτής της ευπάθειας μπορούν να οδηγήσουν στην εξαγορά του </w:t>
-      </w:r>
-      <w:proofErr w:type="spellStart"/>
+        <w:t>MySQL</w:t>
+      </w:r>
+      <w:proofErr w:type="spellEnd"/>
       <w:r>
         <w:rPr>
           <w:rFonts w:ascii="Calibri" w:hAnsi="Calibri" w:cs="Calibri"/>
@@ -38472,9 +38715,9 @@
           <w:szCs w:val="28"/>
           <w:shd w:val="clear" w:color="auto" w:fill="FFFFFF"/>
         </w:rPr>
-        <w:t>MySQL</w:t>
-      </w:r>
-      <w:proofErr w:type="spellEnd"/>
+        <w:t xml:space="preserve"> Server. Οι επιτυχείς επιθέσεις αυτής της ευπάθειας μπορούν να οδηγήσουν στην εξαγορά του </w:t>
+      </w:r>
+      <w:proofErr w:type="spellStart"/>
       <w:r>
         <w:rPr>
           <w:rFonts w:ascii="Calibri" w:hAnsi="Calibri" w:cs="Calibri"/>
@@ -38483,8 +38726,9 @@
           <w:szCs w:val="28"/>
           <w:shd w:val="clear" w:color="auto" w:fill="FFFFFF"/>
         </w:rPr>
-        <w:t xml:space="preserve"> Server. </w:t>
-      </w:r>
+        <w:t>MySQL</w:t>
+      </w:r>
+      <w:proofErr w:type="spellEnd"/>
       <w:r>
         <w:rPr>
           <w:rFonts w:ascii="Calibri" w:hAnsi="Calibri" w:cs="Calibri"/>
@@ -38493,8 +38737,7 @@
           <w:szCs w:val="28"/>
           <w:shd w:val="clear" w:color="auto" w:fill="FFFFFF"/>
         </w:rPr>
-        <w:lastRenderedPageBreak/>
-        <w:t>(Επιπτώσεις στην εμπιστευτικότητα, την ακεραιότητα και τη διαθεσιμότητα</w:t>
+        <w:t xml:space="preserve"> Server. (Επιπτώσεις στην εμπιστευτικότητα, την ακεραιότητα και τη διαθεσιμότητα</w:t>
       </w:r>
       <w:r>
         <w:rPr>

</xml_diff>